<commit_message>
all ok, reste à verifier que on respecte tout
</commit_message>
<xml_diff>
--- a/out/Processed_RAW00.docx
+++ b/out/Processed_RAW00.docx
@@ -43,17 +43,17 @@
     </w:p>
     <w:p>
       <w:r>
-        <w:t xml:space="preserve">  • Operator: Operator:</w:t>
+        <w:t xml:space="preserve">  • Operator: VA/FK, 17/02/2025 17:31:53</w:t>
       </w:r>
     </w:p>
     <w:p>
       <w:r>
-        <w:t xml:space="preserve">  • Test Configuration: Test Configuration:</w:t>
+        <w:t xml:space="preserve">  • Test Configuration: Antenna position:in front of harness, DUT Orientation:axis X, Housing connected to the ground plane:no, Configuration of the power return line LV:remotely grounded, -</w:t>
       </w:r>
     </w:p>
     <w:p>
       <w:r>
-        <w:t xml:space="preserve">  • Operating mode: Operating mode:</w:t>
+        <w:t xml:space="preserve">  • Operating mode: Mode 3, Conclusion  comply</w:t>
       </w:r>
     </w:p>
     <w:tbl>
@@ -258,7 +258,7 @@
           </w:tcPr>
           <w:p>
             <w:r>
-              <w:t>-30.75</w:t>
+              <w:t>33.25</w:t>
             </w:r>
           </w:p>
         </w:tc>
@@ -268,7 +268,7 @@
           </w:tcPr>
           <w:p>
             <w:r>
-              <w:t>-</w:t>
+              <w:t>64.0</w:t>
             </w:r>
           </w:p>
         </w:tc>
@@ -278,7 +278,7 @@
           </w:tcPr>
           <w:p>
             <w:r>
-              <w:t>N/A</w:t>
+              <w:t>30.75</w:t>
             </w:r>
           </w:p>
         </w:tc>
@@ -288,7 +288,10 @@
           </w:tcPr>
           <w:p>
             <w:r>
-              <w:t>-</w:t>
+              <w:rPr>
+                <w:color w:val="008000"/>
+              </w:rPr>
+              <w:t>OK</w:t>
             </w:r>
           </w:p>
         </w:tc>
@@ -350,7 +353,7 @@
           </w:tcPr>
           <w:p>
             <w:r>
-              <w:t>-35.85</w:t>
+              <w:t>22.15</w:t>
             </w:r>
           </w:p>
         </w:tc>
@@ -360,7 +363,7 @@
           </w:tcPr>
           <w:p>
             <w:r>
-              <w:t>-</w:t>
+              <w:t>58.0</w:t>
             </w:r>
           </w:p>
         </w:tc>
@@ -370,7 +373,7 @@
           </w:tcPr>
           <w:p>
             <w:r>
-              <w:t>N/A</w:t>
+              <w:t>35.85</w:t>
             </w:r>
           </w:p>
         </w:tc>
@@ -380,7 +383,10 @@
           </w:tcPr>
           <w:p>
             <w:r>
-              <w:t>-</w:t>
+              <w:rPr>
+                <w:color w:val="008000"/>
+              </w:rPr>
+              <w:t>OK</w:t>
             </w:r>
           </w:p>
         </w:tc>
@@ -392,7 +398,7 @@
           </w:tcPr>
           <w:p>
             <w:r>
-              <w:t>Peak</w:t>
+              <w:t>Q-Peak</w:t>
             </w:r>
           </w:p>
         </w:tc>
@@ -442,7 +448,7 @@
           </w:tcPr>
           <w:p>
             <w:r>
-              <w:t>-19.61</w:t>
+              <w:t>31.39</w:t>
             </w:r>
           </w:p>
         </w:tc>
@@ -452,7 +458,7 @@
           </w:tcPr>
           <w:p>
             <w:r>
-              <w:t>-</w:t>
+              <w:t>51.0</w:t>
             </w:r>
           </w:p>
         </w:tc>
@@ -462,7 +468,7 @@
           </w:tcPr>
           <w:p>
             <w:r>
-              <w:t>N/A</w:t>
+              <w:t>19.61</w:t>
             </w:r>
           </w:p>
         </w:tc>
@@ -472,7 +478,10 @@
           </w:tcPr>
           <w:p>
             <w:r>
-              <w:t>-</w:t>
+              <w:rPr>
+                <w:color w:val="008000"/>
+              </w:rPr>
+              <w:t>OK</w:t>
             </w:r>
           </w:p>
         </w:tc>
@@ -484,7 +493,7 @@
           </w:tcPr>
           <w:p>
             <w:r>
-              <w:t>Peak</w:t>
+              <w:t>Q-Peak</w:t>
             </w:r>
           </w:p>
         </w:tc>
@@ -534,7 +543,7 @@
           </w:tcPr>
           <w:p>
             <w:r>
-              <w:t>-28.95</w:t>
+              <w:t>16.05</w:t>
             </w:r>
           </w:p>
         </w:tc>
@@ -544,7 +553,7 @@
           </w:tcPr>
           <w:p>
             <w:r>
-              <w:t>-</w:t>
+              <w:t>45.0</w:t>
             </w:r>
           </w:p>
         </w:tc>
@@ -554,7 +563,7 @@
           </w:tcPr>
           <w:p>
             <w:r>
-              <w:t>N/A</w:t>
+              <w:t>28.95</w:t>
             </w:r>
           </w:p>
         </w:tc>
@@ -564,7 +573,10 @@
           </w:tcPr>
           <w:p>
             <w:r>
-              <w:t>-</w:t>
+              <w:rPr>
+                <w:color w:val="008000"/>
+              </w:rPr>
+              <w:t>OK</w:t>
             </w:r>
           </w:p>
         </w:tc>
@@ -626,7 +638,7 @@
           </w:tcPr>
           <w:p>
             <w:r>
-              <w:t>-17.75</w:t>
+              <w:t>33.25</w:t>
             </w:r>
           </w:p>
         </w:tc>
@@ -636,7 +648,7 @@
           </w:tcPr>
           <w:p>
             <w:r>
-              <w:t>-</w:t>
+              <w:t>51.0</w:t>
             </w:r>
           </w:p>
         </w:tc>
@@ -646,7 +658,7 @@
           </w:tcPr>
           <w:p>
             <w:r>
-              <w:t>N/A</w:t>
+              <w:t>17.75</w:t>
             </w:r>
           </w:p>
         </w:tc>
@@ -656,7 +668,10 @@
           </w:tcPr>
           <w:p>
             <w:r>
-              <w:t>-</w:t>
+              <w:rPr>
+                <w:color w:val="008000"/>
+              </w:rPr>
+              <w:t>OK</w:t>
             </w:r>
           </w:p>
         </w:tc>
@@ -718,7 +733,7 @@
           </w:tcPr>
           <w:p>
             <w:r>
-              <w:t>-22.85</w:t>
+              <w:t>22.15</w:t>
             </w:r>
           </w:p>
         </w:tc>
@@ -728,7 +743,7 @@
           </w:tcPr>
           <w:p>
             <w:r>
-              <w:t>-</w:t>
+              <w:t>45.0</w:t>
             </w:r>
           </w:p>
         </w:tc>
@@ -738,7 +753,7 @@
           </w:tcPr>
           <w:p>
             <w:r>
-              <w:t>N/A</w:t>
+              <w:t>22.85</w:t>
             </w:r>
           </w:p>
         </w:tc>
@@ -748,7 +763,10 @@
           </w:tcPr>
           <w:p>
             <w:r>
-              <w:t>-</w:t>
+              <w:rPr>
+                <w:color w:val="008000"/>
+              </w:rPr>
+              <w:t>OK</w:t>
             </w:r>
           </w:p>
         </w:tc>
@@ -810,7 +828,7 @@
           </w:tcPr>
           <w:p>
             <w:r>
-              <w:t>-25.65</w:t>
+              <w:t>18.35</w:t>
             </w:r>
           </w:p>
         </w:tc>
@@ -830,7 +848,7 @@
           </w:tcPr>
           <w:p>
             <w:r>
-              <w:t>69.65</w:t>
+              <w:t>25.65</w:t>
             </w:r>
           </w:p>
         </w:tc>
@@ -905,7 +923,7 @@
           </w:tcPr>
           <w:p>
             <w:r>
-              <w:t>-23.43</w:t>
+              <w:t>4.57</w:t>
             </w:r>
           </w:p>
         </w:tc>
@@ -925,7 +943,7 @@
           </w:tcPr>
           <w:p>
             <w:r>
-              <w:t>51.43</w:t>
+              <w:t>23.43</w:t>
             </w:r>
           </w:p>
         </w:tc>
@@ -964,17 +982,17 @@
     </w:p>
     <w:p>
       <w:r>
-        <w:t xml:space="preserve">  • Operator: Operator:</w:t>
+        <w:t xml:space="preserve">  • Operator: VA/FK, 17/02/2025 17:31:53</w:t>
       </w:r>
     </w:p>
     <w:p>
       <w:r>
-        <w:t xml:space="preserve">  • Test Configuration: Test Configuration:</w:t>
+        <w:t xml:space="preserve">  • Test Configuration: Antenna position:in front of harness, DUT Orientation:axis X, Housing connected to the ground plane:no, Configuration of the power return line LV:remotely grounded, -</w:t>
       </w:r>
     </w:p>
     <w:p>
       <w:r>
-        <w:t xml:space="preserve">  • Operating mode: Operating mode:</w:t>
+        <w:t xml:space="preserve">  • Operating mode: Mode 3, Conclusion  comply</w:t>
       </w:r>
     </w:p>
     <w:tbl>
@@ -1148,17 +1166,17 @@
     </w:p>
     <w:p>
       <w:r>
-        <w:t xml:space="preserve">  • Operator: Operator:</w:t>
+        <w:t xml:space="preserve">  • Operator: VA/FK, 17/02/2025 17:31:53</w:t>
       </w:r>
     </w:p>
     <w:p>
       <w:r>
-        <w:t xml:space="preserve">  • Test Configuration: Test Configuration:</w:t>
+        <w:t xml:space="preserve">  • Test Configuration: Antenna position:in front of harness, DUT Orientation:axis X, Housing connected to the ground plane:no, Configuration of the power return line LV:remotely grounded, -</w:t>
       </w:r>
     </w:p>
     <w:p>
       <w:r>
-        <w:t xml:space="preserve">  • Operating mode: Operating mode:</w:t>
+        <w:t xml:space="preserve">  • Operating mode: Mode 3, Conclusion  comply</w:t>
       </w:r>
     </w:p>
     <w:tbl>
@@ -1332,17 +1350,17 @@
     </w:p>
     <w:p>
       <w:r>
-        <w:t xml:space="preserve">  • Operator: Operator:</w:t>
+        <w:t xml:space="preserve">  • Operator: VA/FK, 17/02/2025 17:31:53</w:t>
       </w:r>
     </w:p>
     <w:p>
       <w:r>
-        <w:t xml:space="preserve">  • Test Configuration: Test Configuration:</w:t>
+        <w:t xml:space="preserve">  • Test Configuration: Antenna position:in front of harness, DUT Orientation:axis X, Housing connected to the ground plane:no, Configuration of the power return line LV:remotely grounded, -</w:t>
       </w:r>
     </w:p>
     <w:p>
       <w:r>
-        <w:t xml:space="preserve">  • Operating mode: Operating mode:</w:t>
+        <w:t xml:space="preserve">  • Operating mode: Mode 3, Conclusion  comply</w:t>
       </w:r>
     </w:p>
     <w:tbl>
@@ -1514,7 +1532,7 @@
       <w:pStyle w:val="Footer"/>
     </w:pPr>
     <w:r>
-      <w:t>ElieTshingombe | 2025-09-13 01:46:11 | d0e70f4e3502fbecee56e4b79007d00c5c8516bbd67f0bd3f7fffcc8594524a7</w:t>
+      <w:t>ElieTshingombe | 2025-09-13 02:46:20 | d0e70f4e3502fbecee56e4b79007d00c5c8516bbd67f0bd3f7fffcc8594524a7</w:t>
     </w:r>
   </w:p>
 </w:ftr>

</xml_diff>